<commit_message>
"Logic mostly working for instructors"
</commit_message>
<xml_diff>
--- a/server/courses/courses_softe/Group_2_Software_Complete.docx
+++ b/server/courses/courses_softe/Group_2_Software_Complete.docx
@@ -84,6 +84,27 @@
     </w:p>
     <w:p>
       <w:pPr>
+        <w:pStyle w:val="ListBullet"/>
+      </w:pPr>
+      <w:r>
+        <w:rPr>
+          <w:b/>
+        </w:rPr>
+        <w:t>Instructor(s)</w:t>
+        <w:br/>
+      </w:r>
+      <w:r>
+        <w:t>Matthew Guzdial (teaching in Winter Term 2024)</w:t>
+      </w:r>
+      <w:r>
+        <w:t>Instructor(s) undecided Fall Term 2024)</w:t>
+      </w:r>
+      <w:r>
+        <w:t>Instructor(s) undecided Winter Term 2025)</w:t>
+      </w:r>
+    </w:p>
+    <w:p>
+      <w:pPr>
         <w:pStyle w:val="Heading1"/>
       </w:pPr>
       <w:r>
@@ -144,6 +165,21 @@
     </w:p>
     <w:p>
       <w:pPr>
+        <w:pStyle w:val="ListBullet"/>
+      </w:pPr>
+      <w:r>
+        <w:rPr>
+          <w:b/>
+        </w:rPr>
+        <w:t>Instructor(s)</w:t>
+        <w:br/>
+      </w:r>
+      <w:r>
+        <w:t>Instructor(s) undecided Fall Term 2024)</w:t>
+      </w:r>
+    </w:p>
+    <w:p>
+      <w:pPr>
         <w:pStyle w:val="Heading1"/>
       </w:pPr>
       <w:r>
@@ -204,6 +240,21 @@
     </w:p>
     <w:p>
       <w:pPr>
+        <w:pStyle w:val="ListBullet"/>
+      </w:pPr>
+      <w:r>
+        <w:rPr>
+          <w:b/>
+        </w:rPr>
+        <w:t>Instructor(s)</w:t>
+        <w:br/>
+      </w:r>
+      <w:r>
+        <w:t>Anup Basu (teaching in Winter Term 2024)</w:t>
+      </w:r>
+    </w:p>
+    <w:p>
+      <w:pPr>
         <w:pStyle w:val="Heading1"/>
       </w:pPr>
       <w:r>
@@ -270,6 +321,24 @@
     </w:p>
     <w:p>
       <w:pPr>
+        <w:pStyle w:val="ListBullet"/>
+      </w:pPr>
+      <w:r>
+        <w:rPr>
+          <w:b/>
+        </w:rPr>
+        <w:t>Instructor(s)</w:t>
+        <w:br/>
+      </w:r>
+      <w:r>
+        <w:t>Jia-Huai You (teaching in Winter Term 2024)</w:t>
+      </w:r>
+      <w:r>
+        <w:t>Instructor(s) undecided Winter Term 2025)</w:t>
+      </w:r>
+    </w:p>
+    <w:p>
+      <w:pPr>
         <w:pStyle w:val="Heading1"/>
       </w:pPr>
       <w:r>
@@ -330,6 +399,21 @@
     </w:p>
     <w:p>
       <w:pPr>
+        <w:pStyle w:val="ListBullet"/>
+      </w:pPr>
+      <w:r>
+        <w:rPr>
+          <w:b/>
+        </w:rPr>
+        <w:t>Instructor(s)</w:t>
+        <w:br/>
+      </w:r>
+      <w:r>
+        <w:t>Instructor(s) undecided Fall Term 2024)</w:t>
+      </w:r>
+    </w:p>
+    <w:p>
+      <w:pPr>
         <w:pStyle w:val="Heading1"/>
       </w:pPr>
       <w:r>
@@ -396,6 +480,24 @@
     </w:p>
     <w:p>
       <w:pPr>
+        <w:pStyle w:val="ListBullet"/>
+      </w:pPr>
+      <w:r>
+        <w:rPr>
+          <w:b/>
+        </w:rPr>
+        <w:t>Instructor(s)</w:t>
+        <w:br/>
+      </w:r>
+      <w:r>
+        <w:t>Levi Santana de Lelis (teaching in Winter Term 2024)</w:t>
+      </w:r>
+      <w:r>
+        <w:t>Instructor(s) undecided Fall Term 2024)</w:t>
+      </w:r>
+    </w:p>
+    <w:p>
+      <w:pPr>
         <w:pStyle w:val="Heading1"/>
       </w:pPr>
       <w:r>
@@ -450,6 +552,18 @@
     </w:p>
     <w:p>
       <w:pPr>
+        <w:pStyle w:val="ListBullet"/>
+      </w:pPr>
+      <w:r>
+        <w:rPr>
+          <w:b/>
+        </w:rPr>
+        <w:t>Instructor(s)</w:t>
+        <w:br/>
+      </w:r>
+    </w:p>
+    <w:p>
+      <w:pPr>
         <w:pStyle w:val="Heading1"/>
       </w:pPr>
       <w:r>
@@ -522,6 +636,27 @@
     </w:p>
     <w:p>
       <w:pPr>
+        <w:pStyle w:val="ListBullet"/>
+      </w:pPr>
+      <w:r>
+        <w:rPr>
+          <w:b/>
+        </w:rPr>
+        <w:t>Instructor(s)</w:t>
+        <w:br/>
+      </w:r>
+      <w:r>
+        <w:t>Hazel Campbell (teaching in Winter Term 2024)</w:t>
+      </w:r>
+      <w:r>
+        <w:t>Instructor(s) undecided Fall Term 2024)</w:t>
+      </w:r>
+      <w:r>
+        <w:t>Instructor(s) undecided Winter Term 2025)</w:t>
+      </w:r>
+    </w:p>
+    <w:p>
+      <w:pPr>
         <w:pStyle w:val="Heading1"/>
       </w:pPr>
       <w:r>
@@ -588,6 +723,24 @@
     </w:p>
     <w:p>
       <w:pPr>
+        <w:pStyle w:val="ListBullet"/>
+      </w:pPr>
+      <w:r>
+        <w:rPr>
+          <w:b/>
+        </w:rPr>
+        <w:t>Instructor(s)</w:t>
+        <w:br/>
+      </w:r>
+      <w:r>
+        <w:t>Pierre Boulanger (teaching in Winter Term 2024)</w:t>
+      </w:r>
+      <w:r>
+        <w:t>Instructor(s) undecided Winter Term 2025)</w:t>
+      </w:r>
+    </w:p>
+    <w:p>
+      <w:pPr>
         <w:pStyle w:val="Heading1"/>
       </w:pPr>
       <w:r>
@@ -648,6 +801,21 @@
     </w:p>
     <w:p>
       <w:pPr>
+        <w:pStyle w:val="ListBullet"/>
+      </w:pPr>
+      <w:r>
+        <w:rPr>
+          <w:b/>
+        </w:rPr>
+        <w:t>Instructor(s)</w:t>
+        <w:br/>
+      </w:r>
+      <w:r>
+        <w:t>Instructor(s) undecided Fall Term 2024)</w:t>
+      </w:r>
+    </w:p>
+    <w:p>
+      <w:pPr>
         <w:pStyle w:val="Heading1"/>
       </w:pPr>
       <w:r>
@@ -714,6 +882,24 @@
     </w:p>
     <w:p>
       <w:pPr>
+        <w:pStyle w:val="ListBullet"/>
+      </w:pPr>
+      <w:r>
+        <w:rPr>
+          <w:b/>
+        </w:rPr>
+        <w:t>Instructor(s)</w:t>
+        <w:br/>
+      </w:r>
+      <w:r>
+        <w:t>Bailey Kacsmar (teaching in Winter Term 2024)</w:t>
+      </w:r>
+      <w:r>
+        <w:t>Instructor(s) undecided Fall Term 2024)</w:t>
+      </w:r>
+    </w:p>
+    <w:p>
+      <w:pPr>
         <w:pStyle w:val="Heading1"/>
       </w:pPr>
       <w:r>
@@ -786,6 +972,27 @@
     </w:p>
     <w:p>
       <w:pPr>
+        <w:pStyle w:val="ListBullet"/>
+      </w:pPr>
+      <w:r>
+        <w:rPr>
+          <w:b/>
+        </w:rPr>
+        <w:t>Instructor(s)</w:t>
+        <w:br/>
+      </w:r>
+      <w:r>
+        <w:t>Tongwen Chen (teaching in Winter Term 2024)</w:t>
+      </w:r>
+      <w:r>
+        <w:t>Instructor(s) undecided Fall Term 2024)</w:t>
+      </w:r>
+      <w:r>
+        <w:t>Instructor(s) undecided Winter Term 2025)</w:t>
+      </w:r>
+    </w:p>
+    <w:p>
+      <w:pPr>
         <w:pStyle w:val="Heading1"/>
       </w:pPr>
       <w:r>
@@ -846,6 +1053,21 @@
     </w:p>
     <w:p>
       <w:pPr>
+        <w:pStyle w:val="ListBullet"/>
+      </w:pPr>
+      <w:r>
+        <w:rPr>
+          <w:b/>
+        </w:rPr>
+        <w:t>Instructor(s)</w:t>
+        <w:br/>
+      </w:r>
+      <w:r>
+        <w:t>Instructor(s) undecided Fall Term 2024)</w:t>
+      </w:r>
+    </w:p>
+    <w:p>
+      <w:pPr>
         <w:pStyle w:val="Heading1"/>
       </w:pPr>
       <w:r>
@@ -918,6 +1140,27 @@
     </w:p>
     <w:p>
       <w:pPr>
+        <w:pStyle w:val="ListBullet"/>
+      </w:pPr>
+      <w:r>
+        <w:rPr>
+          <w:b/>
+        </w:rPr>
+        <w:t>Instructor(s)</w:t>
+        <w:br/>
+      </w:r>
+      <w:r>
+        <w:t>Xingyu Li (teaching in Winter Term 2024)</w:t>
+      </w:r>
+      <w:r>
+        <w:t>Instructor(s) undecided Fall Term 2024)</w:t>
+      </w:r>
+      <w:r>
+        <w:t>Instructor(s) undecided Winter Term 2025)</w:t>
+      </w:r>
+    </w:p>
+    <w:p>
+      <w:pPr>
         <w:pStyle w:val="Heading1"/>
       </w:pPr>
       <w:r>
@@ -978,6 +1221,21 @@
     </w:p>
     <w:p>
       <w:pPr>
+        <w:pStyle w:val="ListBullet"/>
+      </w:pPr>
+      <w:r>
+        <w:rPr>
+          <w:b/>
+        </w:rPr>
+        <w:t>Instructor(s)</w:t>
+        <w:br/>
+      </w:r>
+      <w:r>
+        <w:t>Instructor(s) undecided Fall Term 2024)</w:t>
+      </w:r>
+    </w:p>
+    <w:p>
+      <w:pPr>
         <w:pStyle w:val="Heading1"/>
       </w:pPr>
       <w:r>
@@ -1037,6 +1295,21 @@
     </w:p>
     <w:p>
       <w:pPr>
+        <w:pStyle w:val="ListBullet"/>
+      </w:pPr>
+      <w:r>
+        <w:rPr>
+          <w:b/>
+        </w:rPr>
+        <w:t>Instructor(s)</w:t>
+        <w:br/>
+      </w:r>
+      <w:r>
+        <w:t>Instructor(s) undecided Fall Term 2024)</w:t>
+      </w:r>
+    </w:p>
+    <w:p>
+      <w:pPr>
         <w:pStyle w:val="Heading1"/>
       </w:pPr>
       <w:r>
@@ -1102,6 +1375,24 @@
     </w:p>
     <w:p>
       <w:pPr>
+        <w:pStyle w:val="ListBullet"/>
+      </w:pPr>
+      <w:r>
+        <w:rPr>
+          <w:b/>
+        </w:rPr>
+        <w:t>Instructor(s)</w:t>
+        <w:br/>
+      </w:r>
+      <w:r>
+        <w:t>Instructor(s) undecided Winter Term 2024)</w:t>
+      </w:r>
+      <w:r>
+        <w:t>Instructor(s) undecided Winter Term 2025)</w:t>
+      </w:r>
+    </w:p>
+    <w:p>
+      <w:pPr>
         <w:pStyle w:val="Heading1"/>
       </w:pPr>
       <w:r>
@@ -1156,6 +1447,18 @@
     </w:p>
     <w:p>
       <w:pPr>
+        <w:pStyle w:val="ListBullet"/>
+      </w:pPr>
+      <w:r>
+        <w:rPr>
+          <w:b/>
+        </w:rPr>
+        <w:t>Instructor(s)</w:t>
+        <w:br/>
+      </w:r>
+    </w:p>
+    <w:p>
+      <w:pPr>
         <w:pStyle w:val="Heading1"/>
       </w:pPr>
       <w:r>
@@ -1216,6 +1519,21 @@
     </w:p>
     <w:p>
       <w:pPr>
+        <w:pStyle w:val="ListBullet"/>
+      </w:pPr>
+      <w:r>
+        <w:rPr>
+          <w:b/>
+        </w:rPr>
+        <w:t>Instructor(s)</w:t>
+        <w:br/>
+      </w:r>
+      <w:r>
+        <w:t>Instructor(s) undecided Fall Term 2024)</w:t>
+      </w:r>
+    </w:p>
+    <w:p>
+      <w:pPr>
         <w:pStyle w:val="Heading1"/>
       </w:pPr>
       <w:r>
@@ -1282,6 +1600,24 @@
     </w:p>
     <w:p>
       <w:pPr>
+        <w:pStyle w:val="ListBullet"/>
+      </w:pPr>
+      <w:r>
+        <w:rPr>
+          <w:b/>
+        </w:rPr>
+        <w:t>Instructor(s)</w:t>
+        <w:br/>
+      </w:r>
+      <w:r>
+        <w:t>Li Cheng (teaching in Winter Term 2024)</w:t>
+      </w:r>
+      <w:r>
+        <w:t>Instructor(s) undecided Winter Term 2025)</w:t>
+      </w:r>
+    </w:p>
+    <w:p>
+      <w:pPr>
         <w:pStyle w:val="Heading1"/>
       </w:pPr>
       <w:r>
@@ -1348,6 +1684,24 @@
     </w:p>
     <w:p>
       <w:pPr>
+        <w:pStyle w:val="ListBullet"/>
+      </w:pPr>
+      <w:r>
+        <w:rPr>
+          <w:b/>
+        </w:rPr>
+        <w:t>Instructor(s)</w:t>
+        <w:br/>
+      </w:r>
+      <w:r>
+        <w:t>Marek Reformat (teaching in Winter Term 2024)</w:t>
+      </w:r>
+      <w:r>
+        <w:t>Instructor(s) undecided Winter Term 2025)</w:t>
+      </w:r>
+    </w:p>
+    <w:p>
+      <w:pPr>
         <w:pStyle w:val="Heading1"/>
       </w:pPr>
       <w:r>
@@ -1407,10 +1761,26 @@
     </w:p>
     <w:p>
       <w:pPr>
+        <w:pStyle w:val="ListBullet"/>
+      </w:pPr>
+      <w:r>
+        <w:rPr>
+          <w:b/>
+        </w:rPr>
+        <w:t>Instructor(s)</w:t>
+        <w:br/>
+      </w:r>
+      <w:r>
+        <w:t>Instructor(s) undecided Fall Term 2024)</w:t>
+      </w:r>
+    </w:p>
+    <w:p>
+      <w:pPr>
         <w:pStyle w:val="Heading1"/>
       </w:pPr>
       <w:r>
         <w:t>ECE 455</w:t>
+        <w:br/>
       </w:r>
     </w:p>
     <w:p>
@@ -1468,6 +1838,119 @@
       </w:r>
       <w:r>
         <w:br/>
+      </w:r>
+    </w:p>
+    <w:p>
+      <w:pPr>
+        <w:pStyle w:val="ListBullet"/>
+      </w:pPr>
+      <w:r>
+        <w:rPr>
+          <w:b/>
+        </w:rPr>
+        <w:t>Instructor(s)</w:t>
+        <w:br/>
+      </w:r>
+      <w:r>
+        <w:t>Xihua Wang (teaching in Winter Term 2024)</w:t>
+      </w:r>
+      <w:r>
+        <w:t>Instructor(s) undecided Winter Term 2025)</w:t>
+      </w:r>
+    </w:p>
+    <w:p>
+      <w:pPr>
+        <w:pStyle w:val="Heading1"/>
+      </w:pPr>
+      <w:r>
+        <w:t>MATH 100</w:t>
+      </w:r>
+    </w:p>
+    <w:p>
+      <w:pPr>
+        <w:pStyle w:val="ListBullet"/>
+      </w:pPr>
+      <w:r>
+        <w:rPr>
+          <w:b/>
+        </w:rPr>
+        <w:t>Course Description:</w:t>
+        <w:br/>
+      </w:r>
+      <w:r>
+        <w:br/>
+        <w:t>Review of numbers, inequalities, functions, analytic geometry; limits, continuity; derivatives and applications, Taylor polynomials; log, exp, and inverse trig functions. Integration, fundamental theorem of calculus substitution, trapezoidal and Simpson's rules. Notes: (1) Credit can be obtained in at most one of MATH 100, 113, 114, 117, 134, 144, 154, or SCI 100. (2) Students in all sections of this course will write a common final examination. (3) Restricted to Engineering students. Non-Engineering students who take this course will receive *3.0.</w:t>
+        <w:br/>
+      </w:r>
+    </w:p>
+    <w:p>
+      <w:pPr>
+        <w:pStyle w:val="ListBullet"/>
+      </w:pPr>
+      <w:r>
+        <w:rPr>
+          <w:b/>
+        </w:rPr>
+        <w:t>Prerequisites:</w:t>
+        <w:br/>
+      </w:r>
+      <w:r>
+        <w:t xml:space="preserve"> Mathematics 30-1 and Mathematics 31</w:t>
+        <w:br/>
+      </w:r>
+    </w:p>
+    <w:p>
+      <w:pPr>
+        <w:pStyle w:val="ListBullet"/>
+      </w:pPr>
+      <w:r>
+        <w:rPr>
+          <w:b/>
+        </w:rPr>
+        <w:t>Terms the course is available in:</w:t>
+        <w:br/>
+      </w:r>
+      <w:r>
+        <w:t>Winter Term 2024</w:t>
+      </w:r>
+      <w:r>
+        <w:t xml:space="preserve">, </w:t>
+      </w:r>
+      <w:r>
+        <w:t>Fall Term 2024</w:t>
+      </w:r>
+      <w:r>
+        <w:t xml:space="preserve">, </w:t>
+      </w:r>
+      <w:r>
+        <w:t>Winter Term 2025</w:t>
+      </w:r>
+      <w:r>
+        <w:br/>
+      </w:r>
+    </w:p>
+    <w:p>
+      <w:pPr>
+        <w:pStyle w:val="ListBullet"/>
+      </w:pPr>
+      <w:r>
+        <w:rPr>
+          <w:b/>
+        </w:rPr>
+        <w:t>Instructor(s)</w:t>
+        <w:br/>
+      </w:r>
+      <w:r>
+        <w:t>Vladyslav Yaskin (teaching in Winter Term 2024)</w:t>
+      </w:r>
+      <w:r>
+        <w:t>Meymanat Farzamirad (teaching in Winter Term 2024)</w:t>
+      </w:r>
+      <w:r>
+        <w:t>Instructor(s) undecided Fall Term 2024)</w:t>
+      </w:r>
+      <w:r>
+        <w:t>Instructor(s) undecided Winter Term 2025)</w:t>
       </w:r>
     </w:p>
     <w:sectPr>

</xml_diff>

<commit_message>
"Added default for no-prereqs and added correct check for it too"
</commit_message>
<xml_diff>
--- a/server/courses/courses_softe/Group_2_Software_Complete.docx
+++ b/server/courses/courses_softe/Group_2_Software_Complete.docx
@@ -90,17 +90,17 @@
         <w:rPr>
           <w:b/>
         </w:rPr>
-        <w:t>Instructor(s)</w:t>
+        <w:t>Instructor(s):</w:t>
         <w:br/>
       </w:r>
       <w:r>
         <w:t>Matthew Guzdial (teaching in Winter Term 2024)</w:t>
       </w:r>
       <w:r>
-        <w:t>Instructor(s) undecided Fall Term 2024)</w:t>
-      </w:r>
-      <w:r>
-        <w:t>Instructor(s) undecided Winter Term 2025)</w:t>
+        <w:t>Instructor(s) undecided for Fall Term 2024)</w:t>
+      </w:r>
+      <w:r>
+        <w:t>Instructor(s) undecided for Winter Term 2025)</w:t>
       </w:r>
     </w:p>
     <w:p>
@@ -171,11 +171,11 @@
         <w:rPr>
           <w:b/>
         </w:rPr>
-        <w:t>Instructor(s)</w:t>
+        <w:t>Instructor(s):</w:t>
         <w:br/>
       </w:r>
       <w:r>
-        <w:t>Instructor(s) undecided Fall Term 2024)</w:t>
+        <w:t>Instructor(s) undecided for Fall Term 2024)</w:t>
       </w:r>
     </w:p>
     <w:p>
@@ -246,7 +246,7 @@
         <w:rPr>
           <w:b/>
         </w:rPr>
-        <w:t>Instructor(s)</w:t>
+        <w:t>Instructor(s):</w:t>
         <w:br/>
       </w:r>
       <w:r>
@@ -327,14 +327,14 @@
         <w:rPr>
           <w:b/>
         </w:rPr>
-        <w:t>Instructor(s)</w:t>
+        <w:t>Instructor(s):</w:t>
         <w:br/>
       </w:r>
       <w:r>
         <w:t>Jia-Huai You (teaching in Winter Term 2024)</w:t>
       </w:r>
       <w:r>
-        <w:t>Instructor(s) undecided Winter Term 2025)</w:t>
+        <w:t>Instructor(s) undecided for Winter Term 2025)</w:t>
       </w:r>
     </w:p>
     <w:p>
@@ -405,11 +405,11 @@
         <w:rPr>
           <w:b/>
         </w:rPr>
-        <w:t>Instructor(s)</w:t>
+        <w:t>Instructor(s):</w:t>
         <w:br/>
       </w:r>
       <w:r>
-        <w:t>Instructor(s) undecided Fall Term 2024)</w:t>
+        <w:t>Instructor(s) undecided for Fall Term 2024)</w:t>
       </w:r>
     </w:p>
     <w:p>
@@ -486,14 +486,14 @@
         <w:rPr>
           <w:b/>
         </w:rPr>
-        <w:t>Instructor(s)</w:t>
+        <w:t>Instructor(s):</w:t>
         <w:br/>
       </w:r>
       <w:r>
         <w:t>Levi Santana de Lelis (teaching in Winter Term 2024)</w:t>
       </w:r>
       <w:r>
-        <w:t>Instructor(s) undecided Fall Term 2024)</w:t>
+        <w:t>Instructor(s) undecided for Fall Term 2024)</w:t>
       </w:r>
     </w:p>
     <w:p>
@@ -558,7 +558,7 @@
         <w:rPr>
           <w:b/>
         </w:rPr>
-        <w:t>Instructor(s)</w:t>
+        <w:t>Instructor(s):</w:t>
         <w:br/>
       </w:r>
     </w:p>
@@ -642,17 +642,17 @@
         <w:rPr>
           <w:b/>
         </w:rPr>
-        <w:t>Instructor(s)</w:t>
+        <w:t>Instructor(s):</w:t>
         <w:br/>
       </w:r>
       <w:r>
         <w:t>Hazel Campbell (teaching in Winter Term 2024)</w:t>
       </w:r>
       <w:r>
-        <w:t>Instructor(s) undecided Fall Term 2024)</w:t>
-      </w:r>
-      <w:r>
-        <w:t>Instructor(s) undecided Winter Term 2025)</w:t>
+        <w:t>Instructor(s) undecided for Fall Term 2024)</w:t>
+      </w:r>
+      <w:r>
+        <w:t>Instructor(s) undecided for Winter Term 2025)</w:t>
       </w:r>
     </w:p>
     <w:p>
@@ -729,14 +729,14 @@
         <w:rPr>
           <w:b/>
         </w:rPr>
-        <w:t>Instructor(s)</w:t>
+        <w:t>Instructor(s):</w:t>
         <w:br/>
       </w:r>
       <w:r>
         <w:t>Pierre Boulanger (teaching in Winter Term 2024)</w:t>
       </w:r>
       <w:r>
-        <w:t>Instructor(s) undecided Winter Term 2025)</w:t>
+        <w:t>Instructor(s) undecided for Winter Term 2025)</w:t>
       </w:r>
     </w:p>
     <w:p>
@@ -807,11 +807,11 @@
         <w:rPr>
           <w:b/>
         </w:rPr>
-        <w:t>Instructor(s)</w:t>
+        <w:t>Instructor(s):</w:t>
         <w:br/>
       </w:r>
       <w:r>
-        <w:t>Instructor(s) undecided Fall Term 2024)</w:t>
+        <w:t>Instructor(s) undecided for Fall Term 2024)</w:t>
       </w:r>
     </w:p>
     <w:p>
@@ -888,14 +888,14 @@
         <w:rPr>
           <w:b/>
         </w:rPr>
-        <w:t>Instructor(s)</w:t>
+        <w:t>Instructor(s):</w:t>
         <w:br/>
       </w:r>
       <w:r>
         <w:t>Bailey Kacsmar (teaching in Winter Term 2024)</w:t>
       </w:r>
       <w:r>
-        <w:t>Instructor(s) undecided Fall Term 2024)</w:t>
+        <w:t>Instructor(s) undecided for Fall Term 2024)</w:t>
       </w:r>
     </w:p>
     <w:p>
@@ -978,17 +978,17 @@
         <w:rPr>
           <w:b/>
         </w:rPr>
-        <w:t>Instructor(s)</w:t>
+        <w:t>Instructor(s):</w:t>
         <w:br/>
       </w:r>
       <w:r>
         <w:t>Tongwen Chen (teaching in Winter Term 2024)</w:t>
       </w:r>
       <w:r>
-        <w:t>Instructor(s) undecided Fall Term 2024)</w:t>
-      </w:r>
-      <w:r>
-        <w:t>Instructor(s) undecided Winter Term 2025)</w:t>
+        <w:t>Instructor(s) undecided for Fall Term 2024)</w:t>
+      </w:r>
+      <w:r>
+        <w:t>Instructor(s) undecided for Winter Term 2025)</w:t>
       </w:r>
     </w:p>
     <w:p>
@@ -1059,11 +1059,11 @@
         <w:rPr>
           <w:b/>
         </w:rPr>
-        <w:t>Instructor(s)</w:t>
+        <w:t>Instructor(s):</w:t>
         <w:br/>
       </w:r>
       <w:r>
-        <w:t>Instructor(s) undecided Fall Term 2024)</w:t>
+        <w:t>Instructor(s) undecided for Fall Term 2024)</w:t>
       </w:r>
     </w:p>
     <w:p>
@@ -1146,17 +1146,17 @@
         <w:rPr>
           <w:b/>
         </w:rPr>
-        <w:t>Instructor(s)</w:t>
+        <w:t>Instructor(s):</w:t>
         <w:br/>
       </w:r>
       <w:r>
         <w:t>Xingyu Li (teaching in Winter Term 2024)</w:t>
       </w:r>
       <w:r>
-        <w:t>Instructor(s) undecided Fall Term 2024)</w:t>
-      </w:r>
-      <w:r>
-        <w:t>Instructor(s) undecided Winter Term 2025)</w:t>
+        <w:t>Instructor(s) undecided for Fall Term 2024)</w:t>
+      </w:r>
+      <w:r>
+        <w:t>Instructor(s) undecided for Winter Term 2025)</w:t>
       </w:r>
     </w:p>
     <w:p>
@@ -1227,11 +1227,11 @@
         <w:rPr>
           <w:b/>
         </w:rPr>
-        <w:t>Instructor(s)</w:t>
+        <w:t>Instructor(s):</w:t>
         <w:br/>
       </w:r>
       <w:r>
-        <w:t>Instructor(s) undecided Fall Term 2024)</w:t>
+        <w:t>Instructor(s) undecided for Fall Term 2024)</w:t>
       </w:r>
     </w:p>
     <w:p>
@@ -1268,10 +1268,11 @@
         <w:rPr>
           <w:b/>
         </w:rPr>
-        <w:t>Prerequisite:</w:t>
+        <w:t>Prerequisites:</w:t>
         <w:br/>
       </w:r>
       <w:r>
+        <w:t>None</w:t>
         <w:br/>
       </w:r>
     </w:p>
@@ -1301,11 +1302,11 @@
         <w:rPr>
           <w:b/>
         </w:rPr>
-        <w:t>Instructor(s)</w:t>
+        <w:t>Instructor(s):</w:t>
         <w:br/>
       </w:r>
       <w:r>
-        <w:t>Instructor(s) undecided Fall Term 2024)</w:t>
+        <w:t>Instructor(s) undecided for Fall Term 2024)</w:t>
       </w:r>
     </w:p>
     <w:p>
@@ -1342,10 +1343,11 @@
         <w:rPr>
           <w:b/>
         </w:rPr>
-        <w:t>Prerequisite:</w:t>
+        <w:t>Prerequisites:</w:t>
         <w:br/>
       </w:r>
       <w:r>
+        <w:t>None</w:t>
         <w:br/>
       </w:r>
     </w:p>
@@ -1381,14 +1383,14 @@
         <w:rPr>
           <w:b/>
         </w:rPr>
-        <w:t>Instructor(s)</w:t>
+        <w:t>Instructor(s):</w:t>
         <w:br/>
       </w:r>
       <w:r>
-        <w:t>Instructor(s) undecided Winter Term 2024)</w:t>
-      </w:r>
-      <w:r>
-        <w:t>Instructor(s) undecided Winter Term 2025)</w:t>
+        <w:t>Instructor(s) undecided for Winter Term 2024)</w:t>
+      </w:r>
+      <w:r>
+        <w:t>Instructor(s) undecided for Winter Term 2025)</w:t>
       </w:r>
     </w:p>
     <w:p>
@@ -1453,7 +1455,7 @@
         <w:rPr>
           <w:b/>
         </w:rPr>
-        <w:t>Instructor(s)</w:t>
+        <w:t>Instructor(s):</w:t>
         <w:br/>
       </w:r>
     </w:p>
@@ -1525,11 +1527,11 @@
         <w:rPr>
           <w:b/>
         </w:rPr>
-        <w:t>Instructor(s)</w:t>
+        <w:t>Instructor(s):</w:t>
         <w:br/>
       </w:r>
       <w:r>
-        <w:t>Instructor(s) undecided Fall Term 2024)</w:t>
+        <w:t>Instructor(s) undecided for Fall Term 2024)</w:t>
       </w:r>
     </w:p>
     <w:p>
@@ -1606,14 +1608,14 @@
         <w:rPr>
           <w:b/>
         </w:rPr>
-        <w:t>Instructor(s)</w:t>
+        <w:t>Instructor(s):</w:t>
         <w:br/>
       </w:r>
       <w:r>
         <w:t>Li Cheng (teaching in Winter Term 2024)</w:t>
       </w:r>
       <w:r>
-        <w:t>Instructor(s) undecided Winter Term 2025)</w:t>
+        <w:t>Instructor(s) undecided for Winter Term 2025)</w:t>
       </w:r>
     </w:p>
     <w:p>
@@ -1690,14 +1692,14 @@
         <w:rPr>
           <w:b/>
         </w:rPr>
-        <w:t>Instructor(s)</w:t>
+        <w:t>Instructor(s):</w:t>
         <w:br/>
       </w:r>
       <w:r>
         <w:t>Marek Reformat (teaching in Winter Term 2024)</w:t>
       </w:r>
       <w:r>
-        <w:t>Instructor(s) undecided Winter Term 2025)</w:t>
+        <w:t>Instructor(s) undecided for Winter Term 2025)</w:t>
       </w:r>
     </w:p>
     <w:p>
@@ -1734,10 +1736,11 @@
         <w:rPr>
           <w:b/>
         </w:rPr>
-        <w:t>Prerequisite:</w:t>
+        <w:t>Prerequisites:</w:t>
         <w:br/>
       </w:r>
       <w:r>
+        <w:t>None</w:t>
         <w:br/>
       </w:r>
     </w:p>
@@ -1767,11 +1770,11 @@
         <w:rPr>
           <w:b/>
         </w:rPr>
-        <w:t>Instructor(s)</w:t>
+        <w:t>Instructor(s):</w:t>
         <w:br/>
       </w:r>
       <w:r>
-        <w:t>Instructor(s) undecided Fall Term 2024)</w:t>
+        <w:t>Instructor(s) undecided for Fall Term 2024)</w:t>
       </w:r>
     </w:p>
     <w:p>
@@ -1848,14 +1851,14 @@
         <w:rPr>
           <w:b/>
         </w:rPr>
-        <w:t>Instructor(s)</w:t>
+        <w:t>Instructor(s):</w:t>
         <w:br/>
       </w:r>
       <w:r>
         <w:t>Xihua Wang (teaching in Winter Term 2024)</w:t>
       </w:r>
       <w:r>
-        <w:t>Instructor(s) undecided Winter Term 2025)</w:t>
+        <w:t>Instructor(s) undecided for Winter Term 2025)</w:t>
       </w:r>
     </w:p>
     <w:p>
@@ -1937,20 +1940,23 @@
         <w:rPr>
           <w:b/>
         </w:rPr>
-        <w:t>Instructor(s)</w:t>
+        <w:t>Instructor(s):</w:t>
         <w:br/>
       </w:r>
       <w:r>
-        <w:t>Vladyslav Yaskin (teaching in Winter Term 2024)</w:t>
+        <w:t xml:space="preserve">Vladyslav Yaskin (teaching in Winter Term 2024), </w:t>
+      </w:r>
+      <w:r>
+        <w:t xml:space="preserve">Meymanat Farzamirad (teaching in Winter Term 2024), </w:t>
       </w:r>
       <w:r>
         <w:t>Meymanat Farzamirad (teaching in Winter Term 2024)</w:t>
       </w:r>
       <w:r>
-        <w:t>Instructor(s) undecided Fall Term 2024)</w:t>
-      </w:r>
-      <w:r>
-        <w:t>Instructor(s) undecided Winter Term 2025)</w:t>
+        <w:t>Instructor(s) undecided for Fall Term 2024)</w:t>
+      </w:r>
+      <w:r>
+        <w:t>Instructor(s) undecided for Winter Term 2025)</w:t>
       </w:r>
     </w:p>
     <w:sectPr>

</xml_diff>

<commit_message>
"Corrected instructor section issues"
</commit_message>
<xml_diff>
--- a/server/courses/courses_softe/Group_2_Software_Complete.docx
+++ b/server/courses/courses_softe/Group_2_Software_Complete.docx
@@ -94,13 +94,13 @@
         <w:br/>
       </w:r>
       <w:r>
-        <w:t>Matthew Guzdial (teaching in Winter Term 2024)</w:t>
-      </w:r>
-      <w:r>
-        <w:t>Instructor(s) undecided for Fall Term 2024)</w:t>
-      </w:r>
-      <w:r>
-        <w:t>Instructor(s) undecided for Winter Term 2025)</w:t>
+        <w:t xml:space="preserve">Matthew Guzdial (teaching in Winter Term 2024), </w:t>
+      </w:r>
+      <w:r>
+        <w:t xml:space="preserve">Instructor(s) undecided for Fall Term 2024, </w:t>
+      </w:r>
+      <w:r>
+        <w:t>Instructor(s) undecided for Winter Term 2025</w:t>
       </w:r>
     </w:p>
     <w:p>
@@ -175,7 +175,7 @@
         <w:br/>
       </w:r>
       <w:r>
-        <w:t>Instructor(s) undecided for Fall Term 2024)</w:t>
+        <w:t>Instructor(s) undecided for Fall Term 2024</w:t>
       </w:r>
     </w:p>
     <w:p>
@@ -331,10 +331,10 @@
         <w:br/>
       </w:r>
       <w:r>
-        <w:t>Jia-Huai You (teaching in Winter Term 2024)</w:t>
-      </w:r>
-      <w:r>
-        <w:t>Instructor(s) undecided for Winter Term 2025)</w:t>
+        <w:t xml:space="preserve">Jia-Huai You (teaching in Winter Term 2024), </w:t>
+      </w:r>
+      <w:r>
+        <w:t>Instructor(s) undecided for Winter Term 2025</w:t>
       </w:r>
     </w:p>
     <w:p>
@@ -409,7 +409,7 @@
         <w:br/>
       </w:r>
       <w:r>
-        <w:t>Instructor(s) undecided for Fall Term 2024)</w:t>
+        <w:t>Instructor(s) undecided for Fall Term 2024</w:t>
       </w:r>
     </w:p>
     <w:p>
@@ -490,10 +490,10 @@
         <w:br/>
       </w:r>
       <w:r>
-        <w:t>Levi Santana de Lelis (teaching in Winter Term 2024)</w:t>
-      </w:r>
-      <w:r>
-        <w:t>Instructor(s) undecided for Fall Term 2024)</w:t>
+        <w:t xml:space="preserve">Levi Santana de Lelis (teaching in Winter Term 2024), </w:t>
+      </w:r>
+      <w:r>
+        <w:t>Instructor(s) undecided for Fall Term 2024</w:t>
       </w:r>
     </w:p>
     <w:p>
@@ -549,6 +549,10 @@
         <w:t>Terms the course is available in:</w:t>
         <w:br/>
       </w:r>
+      <w:r>
+        <w:t>No term decided yet/not offered this year</w:t>
+        <w:br/>
+      </w:r>
     </w:p>
     <w:p>
       <w:pPr>
@@ -561,6 +565,9 @@
         <w:t>Instructor(s):</w:t>
         <w:br/>
       </w:r>
+      <w:r>
+        <w:t>No instructor teaching the course</w:t>
+      </w:r>
     </w:p>
     <w:p>
       <w:pPr>
@@ -646,13 +653,13 @@
         <w:br/>
       </w:r>
       <w:r>
-        <w:t>Hazel Campbell (teaching in Winter Term 2024)</w:t>
-      </w:r>
-      <w:r>
-        <w:t>Instructor(s) undecided for Fall Term 2024)</w:t>
-      </w:r>
-      <w:r>
-        <w:t>Instructor(s) undecided for Winter Term 2025)</w:t>
+        <w:t xml:space="preserve">Hazel Campbell (teaching in Winter Term 2024), </w:t>
+      </w:r>
+      <w:r>
+        <w:t xml:space="preserve">Instructor(s) undecided for Fall Term 2024, </w:t>
+      </w:r>
+      <w:r>
+        <w:t>Instructor(s) undecided for Winter Term 2025</w:t>
       </w:r>
     </w:p>
     <w:p>
@@ -733,10 +740,10 @@
         <w:br/>
       </w:r>
       <w:r>
-        <w:t>Pierre Boulanger (teaching in Winter Term 2024)</w:t>
-      </w:r>
-      <w:r>
-        <w:t>Instructor(s) undecided for Winter Term 2025)</w:t>
+        <w:t xml:space="preserve">Pierre Boulanger (teaching in Winter Term 2024), </w:t>
+      </w:r>
+      <w:r>
+        <w:t>Instructor(s) undecided for Winter Term 2025</w:t>
       </w:r>
     </w:p>
     <w:p>
@@ -811,7 +818,7 @@
         <w:br/>
       </w:r>
       <w:r>
-        <w:t>Instructor(s) undecided for Fall Term 2024)</w:t>
+        <w:t>Instructor(s) undecided for Fall Term 2024</w:t>
       </w:r>
     </w:p>
     <w:p>
@@ -892,10 +899,10 @@
         <w:br/>
       </w:r>
       <w:r>
-        <w:t>Bailey Kacsmar (teaching in Winter Term 2024)</w:t>
-      </w:r>
-      <w:r>
-        <w:t>Instructor(s) undecided for Fall Term 2024)</w:t>
+        <w:t xml:space="preserve">Bailey Kacsmar (teaching in Winter Term 2024), </w:t>
+      </w:r>
+      <w:r>
+        <w:t>Instructor(s) undecided for Fall Term 2024</w:t>
       </w:r>
     </w:p>
     <w:p>
@@ -982,13 +989,13 @@
         <w:br/>
       </w:r>
       <w:r>
-        <w:t>Tongwen Chen (teaching in Winter Term 2024)</w:t>
-      </w:r>
-      <w:r>
-        <w:t>Instructor(s) undecided for Fall Term 2024)</w:t>
-      </w:r>
-      <w:r>
-        <w:t>Instructor(s) undecided for Winter Term 2025)</w:t>
+        <w:t xml:space="preserve">Tongwen Chen (teaching in Winter Term 2024), </w:t>
+      </w:r>
+      <w:r>
+        <w:t xml:space="preserve">Instructor(s) undecided for Fall Term 2024, </w:t>
+      </w:r>
+      <w:r>
+        <w:t>Instructor(s) undecided for Winter Term 2025</w:t>
       </w:r>
     </w:p>
     <w:p>
@@ -1063,7 +1070,7 @@
         <w:br/>
       </w:r>
       <w:r>
-        <w:t>Instructor(s) undecided for Fall Term 2024)</w:t>
+        <w:t>Instructor(s) undecided for Fall Term 2024</w:t>
       </w:r>
     </w:p>
     <w:p>
@@ -1150,13 +1157,13 @@
         <w:br/>
       </w:r>
       <w:r>
-        <w:t>Xingyu Li (teaching in Winter Term 2024)</w:t>
-      </w:r>
-      <w:r>
-        <w:t>Instructor(s) undecided for Fall Term 2024)</w:t>
-      </w:r>
-      <w:r>
-        <w:t>Instructor(s) undecided for Winter Term 2025)</w:t>
+        <w:t xml:space="preserve">Xingyu Li (teaching in Winter Term 2024), </w:t>
+      </w:r>
+      <w:r>
+        <w:t xml:space="preserve">Instructor(s) undecided for Fall Term 2024, </w:t>
+      </w:r>
+      <w:r>
+        <w:t>Instructor(s) undecided for Winter Term 2025</w:t>
       </w:r>
     </w:p>
     <w:p>
@@ -1231,7 +1238,7 @@
         <w:br/>
       </w:r>
       <w:r>
-        <w:t>Instructor(s) undecided for Fall Term 2024)</w:t>
+        <w:t>Instructor(s) undecided for Fall Term 2024</w:t>
       </w:r>
     </w:p>
     <w:p>
@@ -1306,7 +1313,7 @@
         <w:br/>
       </w:r>
       <w:r>
-        <w:t>Instructor(s) undecided for Fall Term 2024)</w:t>
+        <w:t>Instructor(s) undecided for Fall Term 2024</w:t>
       </w:r>
     </w:p>
     <w:p>
@@ -1387,10 +1394,10 @@
         <w:br/>
       </w:r>
       <w:r>
-        <w:t>Instructor(s) undecided for Winter Term 2024)</w:t>
-      </w:r>
-      <w:r>
-        <w:t>Instructor(s) undecided for Winter Term 2025)</w:t>
+        <w:t xml:space="preserve">Instructor(s) undecided for Winter Term 2024, </w:t>
+      </w:r>
+      <w:r>
+        <w:t>Instructor(s) undecided for Winter Term 2025</w:t>
       </w:r>
     </w:p>
     <w:p>
@@ -1446,6 +1453,10 @@
         <w:t>Terms the course is available in:</w:t>
         <w:br/>
       </w:r>
+      <w:r>
+        <w:t>No term decided yet/not offered this year</w:t>
+        <w:br/>
+      </w:r>
     </w:p>
     <w:p>
       <w:pPr>
@@ -1458,6 +1469,9 @@
         <w:t>Instructor(s):</w:t>
         <w:br/>
       </w:r>
+      <w:r>
+        <w:t>No instructor teaching the course</w:t>
+      </w:r>
     </w:p>
     <w:p>
       <w:pPr>
@@ -1531,7 +1545,7 @@
         <w:br/>
       </w:r>
       <w:r>
-        <w:t>Instructor(s) undecided for Fall Term 2024)</w:t>
+        <w:t>Instructor(s) undecided for Fall Term 2024</w:t>
       </w:r>
     </w:p>
     <w:p>
@@ -1612,10 +1626,10 @@
         <w:br/>
       </w:r>
       <w:r>
-        <w:t>Li Cheng (teaching in Winter Term 2024)</w:t>
-      </w:r>
-      <w:r>
-        <w:t>Instructor(s) undecided for Winter Term 2025)</w:t>
+        <w:t xml:space="preserve">Li Cheng (teaching in Winter Term 2024), </w:t>
+      </w:r>
+      <w:r>
+        <w:t>Instructor(s) undecided for Winter Term 2025</w:t>
       </w:r>
     </w:p>
     <w:p>
@@ -1696,10 +1710,10 @@
         <w:br/>
       </w:r>
       <w:r>
-        <w:t>Marek Reformat (teaching in Winter Term 2024)</w:t>
-      </w:r>
-      <w:r>
-        <w:t>Instructor(s) undecided for Winter Term 2025)</w:t>
+        <w:t xml:space="preserve">Marek Reformat (teaching in Winter Term 2024), </w:t>
+      </w:r>
+      <w:r>
+        <w:t>Instructor(s) undecided for Winter Term 2025</w:t>
       </w:r>
     </w:p>
     <w:p>
@@ -1774,7 +1788,7 @@
         <w:br/>
       </w:r>
       <w:r>
-        <w:t>Instructor(s) undecided for Fall Term 2024)</w:t>
+        <w:t>Instructor(s) undecided for Fall Term 2024</w:t>
       </w:r>
     </w:p>
     <w:p>
@@ -1855,10 +1869,10 @@
         <w:br/>
       </w:r>
       <w:r>
-        <w:t>Xihua Wang (teaching in Winter Term 2024)</w:t>
-      </w:r>
-      <w:r>
-        <w:t>Instructor(s) undecided for Winter Term 2025)</w:t>
+        <w:t xml:space="preserve">Xihua Wang (teaching in Winter Term 2024), </w:t>
+      </w:r>
+      <w:r>
+        <w:t>Instructor(s) undecided for Winter Term 2025</w:t>
       </w:r>
     </w:p>
     <w:p>
@@ -1953,10 +1967,10 @@
         <w:t>Meymanat Farzamirad (teaching in Winter Term 2024)</w:t>
       </w:r>
       <w:r>
-        <w:t>Instructor(s) undecided for Fall Term 2024)</w:t>
-      </w:r>
-      <w:r>
-        <w:t>Instructor(s) undecided for Winter Term 2025)</w:t>
+        <w:t xml:space="preserve">Instructor(s) undecided for Fall Term 2024, </w:t>
+      </w:r>
+      <w:r>
+        <w:t>Instructor(s) undecided for Winter Term 2025</w:t>
       </w:r>
     </w:p>
     <w:sectPr>

</xml_diff>